<commit_message>
ERA model i ažurirana tehnička dokumentacija
</commit_message>
<xml_diff>
--- a/Dokumentacija/Tehnička dokumentacija/Tehnička_dokumentacija_ETI.docx
+++ b/Dokumentacija/Tehnička dokumentacija/Tehnička_dokumentacija_ETI.docx
@@ -2246,9 +2246,6 @@
       <w:pPr>
         <w:spacing w:line="240" w:lineRule="auto"/>
         <w:jc w:val="left"/>
-        <w:rPr>
-          <w:noProof/>
-        </w:rPr>
       </w:pPr>
       <w:r>
         <w:rPr>
@@ -2259,22 +2256,14 @@
           <wp:anchor distT="0" distB="0" distL="114300" distR="114300" simplePos="0" relativeHeight="251666432" behindDoc="1" locked="0" layoutInCell="1" allowOverlap="1">
             <wp:simplePos x="0" y="0"/>
             <wp:positionH relativeFrom="margin">
-              <wp:posOffset>221615</wp:posOffset>
+              <wp:align>center</wp:align>
             </wp:positionH>
             <wp:positionV relativeFrom="paragraph">
-              <wp:posOffset>1156335</wp:posOffset>
+              <wp:posOffset>299085</wp:posOffset>
             </wp:positionV>
             <wp:extent cx="9067800" cy="4486275"/>
             <wp:effectExtent l="19050" t="0" r="0" b="0"/>
-            <wp:wrapTight wrapText="bothSides">
-              <wp:wrapPolygon edited="0">
-                <wp:start x="-45" y="0"/>
-                <wp:lineTo x="-45" y="21554"/>
-                <wp:lineTo x="21600" y="21554"/>
-                <wp:lineTo x="21600" y="0"/>
-                <wp:lineTo x="-45" y="0"/>
-              </wp:wrapPolygon>
-            </wp:wrapTight>
+            <wp:wrapTopAndBottom/>
             <wp:docPr id="9" name="Picture 8" descr="Administracija_poslovnih_partnera_activity_v2.png"/>
             <wp:cNvGraphicFramePr>
               <a:graphicFrameLocks xmlns:a="http://schemas.openxmlformats.org/drawingml/2006/main" noChangeAspect="1"/>
@@ -2307,21 +2296,73 @@
           </wp:anchor>
         </w:drawing>
       </w:r>
-      <w:r>
-        <w:t>Poslovne partnere može administrirati samo administrator. Poslovni partneri su poduzeća od kojih naručujemo robu i kojima dopremamo robu. Administrator može unositi poslovne partnere i brisati ih iz baze podataka. Kod unosa poslovnog partnera administrator unosi podake o poslovnom parnteru u kontrole aplikacije. Klikom na kontrolu potvrde aplkacija alocira klasu spajanja na bazu i šalje upisane podatke klasi za upis u bazu. Baza upiše poslovnog partnera i puni DataSet aplikacije. Aplikacija na kraju prikazuje novo unesenog partnera i poruku o unosu. Kod brisanja poslovnog partnera administrator odabire iz kontrole poslovnog partnera i odabire kontrolu Obriši na formi aplikacije.. Aplikacija na kraju prikazuje ponovno poslovne partnere u bazi i poruku o brisanju partnera.</w:t>
-      </w:r>
-      <w:r>
-        <w:br w:type="page"/>
-      </w:r>
     </w:p>
     <w:p>
       <w:pPr>
         <w:spacing w:line="240" w:lineRule="auto"/>
         <w:jc w:val="left"/>
-        <w:rPr>
-          <w:noProof/>
-        </w:rPr>
-      </w:pPr>
+      </w:pPr>
+    </w:p>
+    <w:p>
+      <w:pPr>
+        <w:spacing w:line="240" w:lineRule="auto"/>
+        <w:jc w:val="left"/>
+      </w:pPr>
+    </w:p>
+    <w:p>
+      <w:pPr>
+        <w:pStyle w:val="Heading9"/>
+        <w:sectPr>
+          <w:pgSz w:w="16838" w:h="11906" w:orient="landscape"/>
+          <w:pgMar w:top="1134" w:right="1701" w:bottom="1418" w:left="851" w:header="709" w:footer="709" w:gutter="0"/>
+          <w:cols w:space="708"/>
+          <w:docGrid w:linePitch="360"/>
+        </w:sectPr>
+      </w:pPr>
+      <w:r>
+        <w:t>Slika 3.8. Administracija poslovnih partnera</w:t>
+      </w:r>
+    </w:p>
+    <w:p>
+      <w:r>
+        <w:lastRenderedPageBreak/>
+        <w:t>Poslovne partnere može administrirati samo administrator. Poslovni partneri su poduzeća od kojih naručujemo robu i kojima dopremamo robu. Administrator može unositi poslovne partnere i brisati ih iz baze podataka. Kod unosa poslovnog partnera administrator unosi podake o poslovnom parnteru u kontrole aplikacije. Klikom na kontrolu potvrde aplkacija alocira klasu spajanja na bazu i šalje upisane podatke klasi za upis u bazu. Baza upiše poslovnog partnera i puni DataSet aplikacije. Aplikacija na kraju prikazuje novo unesenog partnera i poruku o unosu. Kod brisanja poslovnog partnera administrator odabire iz kontrole poslovnog partnera i odabire kontrolu Obriši na formi aplikacije.. Aplikacija na kraju prikazuje ponovno poslovne partnere u bazi i poruku o brisanju partnera.</w:t>
+      </w:r>
+    </w:p>
+    <w:p/>
+    <w:p/>
+    <w:p/>
+    <w:p/>
+    <w:p/>
+    <w:p/>
+    <w:p/>
+    <w:p/>
+    <w:p/>
+    <w:p/>
+    <w:p/>
+    <w:p/>
+    <w:p/>
+    <w:p/>
+    <w:p/>
+    <w:p/>
+    <w:p/>
+    <w:p/>
+    <w:p/>
+    <w:p/>
+    <w:p/>
+    <w:p/>
+    <w:p/>
+    <w:p>
+      <w:pPr>
+        <w:sectPr>
+          <w:pgSz w:w="11906" w:h="16838"/>
+          <w:pgMar w:top="1701" w:right="1418" w:bottom="851" w:left="1134" w:header="709" w:footer="709" w:gutter="0"/>
+          <w:cols w:space="708"/>
+          <w:docGrid w:linePitch="360"/>
+        </w:sectPr>
+      </w:pPr>
+    </w:p>
+    <w:p>
       <w:r>
         <w:rPr>
           <w:noProof/>
@@ -2330,23 +2371,15 @@
         <w:drawing>
           <wp:anchor distT="0" distB="0" distL="114300" distR="114300" simplePos="0" relativeHeight="251667456" behindDoc="1" locked="0" layoutInCell="1" allowOverlap="1">
             <wp:simplePos x="0" y="0"/>
-            <wp:positionH relativeFrom="column">
-              <wp:posOffset>135890</wp:posOffset>
+            <wp:positionH relativeFrom="margin">
+              <wp:align>center</wp:align>
             </wp:positionH>
             <wp:positionV relativeFrom="paragraph">
-              <wp:posOffset>1327785</wp:posOffset>
+              <wp:posOffset>-5080</wp:posOffset>
             </wp:positionV>
             <wp:extent cx="9067800" cy="4486275"/>
             <wp:effectExtent l="19050" t="0" r="0" b="0"/>
-            <wp:wrapTight wrapText="bothSides">
-              <wp:wrapPolygon edited="0">
-                <wp:start x="-45" y="0"/>
-                <wp:lineTo x="-45" y="21554"/>
-                <wp:lineTo x="21600" y="21554"/>
-                <wp:lineTo x="21600" y="0"/>
-                <wp:lineTo x="-45" y="0"/>
-              </wp:wrapPolygon>
-            </wp:wrapTight>
+            <wp:wrapTopAndBottom/>
             <wp:docPr id="10" name="Picture 9" descr="Administracija_korisnika_activity_v1.png"/>
             <wp:cNvGraphicFramePr>
               <a:graphicFrameLocks xmlns:a="http://schemas.openxmlformats.org/drawingml/2006/main" noChangeAspect="1"/>
@@ -2381,36 +2414,138 @@
       </w:r>
     </w:p>
     <w:p>
-      <w:r>
+      <w:pPr>
+        <w:pStyle w:val="Heading9"/>
+        <w:sectPr>
+          <w:pgSz w:w="16838" w:h="11906" w:orient="landscape"/>
+          <w:pgMar w:top="1418" w:right="851" w:bottom="1134" w:left="1701" w:header="709" w:footer="709" w:gutter="0"/>
+          <w:cols w:space="708"/>
+          <w:docGrid w:linePitch="360"/>
+        </w:sectPr>
+      </w:pPr>
+      <w:r>
+        <w:t>Slika 3.9. Administriranje korisnika</w:t>
+      </w:r>
+    </w:p>
+    <w:p>
+      <w:r>
+        <w:lastRenderedPageBreak/>
         <w:t>Administrator šalje zahtjev za administraciju i u tom zahtjevu se nalazi ili upis podataka ili brisanje korisnika. Ako je odabran upis, prikazuje se forma za unos podataka, odnosno za unos novih korisnika. U bazi se izvrši upis, te se vrati poruka da je korisnik uspješno unesen. Ako je odabrano brisanje, administrator odabire koje će korisnika obrisati, proslijeđuje se taj odabir i u bazi se izvrši brisanje. Nakon toga se šalje poruka administratoru da je brisanje obavljeno uspješno.</w:t>
       </w:r>
     </w:p>
     <w:p>
       <w:pPr>
-        <w:spacing w:line="240" w:lineRule="auto"/>
-        <w:jc w:val="left"/>
-      </w:pPr>
-    </w:p>
-    <w:p>
-      <w:pPr>
-        <w:spacing w:line="240" w:lineRule="auto"/>
-        <w:jc w:val="left"/>
-      </w:pPr>
-    </w:p>
-    <w:p>
-      <w:pPr>
-        <w:spacing w:line="240" w:lineRule="auto"/>
-        <w:jc w:val="left"/>
+        <w:pStyle w:val="Heading9"/>
+      </w:pPr>
+    </w:p>
+    <w:p>
+      <w:pPr>
+        <w:pStyle w:val="Heading9"/>
+      </w:pPr>
+    </w:p>
+    <w:p>
+      <w:pPr>
+        <w:pStyle w:val="Heading9"/>
+      </w:pPr>
+    </w:p>
+    <w:p>
+      <w:pPr>
+        <w:pStyle w:val="Heading9"/>
+      </w:pPr>
+    </w:p>
+    <w:p>
+      <w:pPr>
+        <w:pStyle w:val="Heading9"/>
+      </w:pPr>
+    </w:p>
+    <w:p>
+      <w:pPr>
+        <w:pStyle w:val="Heading9"/>
+      </w:pPr>
+    </w:p>
+    <w:p>
+      <w:pPr>
+        <w:pStyle w:val="Heading9"/>
+      </w:pPr>
+    </w:p>
+    <w:p>
+      <w:pPr>
+        <w:pStyle w:val="Heading9"/>
+      </w:pPr>
+    </w:p>
+    <w:p>
+      <w:pPr>
+        <w:pStyle w:val="Heading9"/>
+      </w:pPr>
+    </w:p>
+    <w:p>
+      <w:pPr>
+        <w:pStyle w:val="Heading9"/>
+      </w:pPr>
+    </w:p>
+    <w:p>
+      <w:pPr>
+        <w:pStyle w:val="Heading9"/>
+      </w:pPr>
+    </w:p>
+    <w:p>
+      <w:pPr>
+        <w:pStyle w:val="Heading9"/>
+      </w:pPr>
+    </w:p>
+    <w:p>
+      <w:pPr>
+        <w:pStyle w:val="Heading9"/>
+      </w:pPr>
+    </w:p>
+    <w:p>
+      <w:pPr>
+        <w:pStyle w:val="Heading9"/>
+      </w:pPr>
+    </w:p>
+    <w:p>
+      <w:pPr>
+        <w:pStyle w:val="Heading9"/>
+      </w:pPr>
+    </w:p>
+    <w:p>
+      <w:pPr>
+        <w:pStyle w:val="Heading9"/>
+      </w:pPr>
+    </w:p>
+    <w:p>
+      <w:pPr>
+        <w:pStyle w:val="Heading9"/>
+        <w:sectPr>
+          <w:pgSz w:w="11906" w:h="16838"/>
+          <w:pgMar w:top="1701" w:right="1418" w:bottom="851" w:left="1134" w:header="709" w:footer="709" w:gutter="0"/>
+          <w:cols w:space="708"/>
+          <w:docGrid w:linePitch="360"/>
+        </w:sectPr>
+      </w:pPr>
+    </w:p>
+    <w:p>
+      <w:pPr>
+        <w:pStyle w:val="Heading9"/>
       </w:pPr>
       <w:r>
         <w:rPr>
           <w:noProof/>
         </w:rPr>
+        <w:lastRenderedPageBreak/>
         <w:drawing>
-          <wp:inline distT="0" distB="0" distL="0" distR="0">
-            <wp:extent cx="9071610" cy="4012565"/>
+          <wp:anchor distT="0" distB="0" distL="114300" distR="114300" simplePos="0" relativeHeight="251670528" behindDoc="0" locked="0" layoutInCell="1" allowOverlap="1">
+            <wp:simplePos x="0" y="0"/>
+            <wp:positionH relativeFrom="margin">
+              <wp:align>center</wp:align>
+            </wp:positionH>
+            <wp:positionV relativeFrom="paragraph">
+              <wp:posOffset>118745</wp:posOffset>
+            </wp:positionV>
+            <wp:extent cx="9067800" cy="4010025"/>
             <wp:effectExtent l="19050" t="0" r="0" b="0"/>
-            <wp:docPr id="11" name="Picture 10" descr="Izraditi_predatnice_activity_v1.png"/>
+            <wp:wrapTopAndBottom/>
+            <wp:docPr id="17" name="Picture 10" descr="Izraditi_predatnice_activity_v1.png"/>
             <wp:cNvGraphicFramePr>
               <a:graphicFrameLocks xmlns:a="http://schemas.openxmlformats.org/drawingml/2006/main" noChangeAspect="1"/>
             </wp:cNvGraphicFramePr>
@@ -2430,7 +2565,7 @@
                   <pic:spPr>
                     <a:xfrm>
                       <a:off x="0" y="0"/>
-                      <a:ext cx="9071610" cy="4012565"/>
+                      <a:ext cx="9067800" cy="4010025"/>
                     </a:xfrm>
                     <a:prstGeom prst="rect">
                       <a:avLst/>
@@ -2439,86 +2574,42 @@
                 </pic:pic>
               </a:graphicData>
             </a:graphic>
-          </wp:inline>
+          </wp:anchor>
         </w:drawing>
+      </w:r>
+      <w:r>
+        <w:t>Slika 3.10. Izraditi predatnice</w:t>
+      </w:r>
+      <w:r>
+        <w:br w:type="page"/>
       </w:r>
     </w:p>
     <w:p>
       <w:pPr>
         <w:spacing w:line="240" w:lineRule="auto"/>
         <w:jc w:val="left"/>
-      </w:pPr>
-    </w:p>
-    <w:p>
-      <w:pPr>
-        <w:spacing w:line="240" w:lineRule="auto"/>
-        <w:jc w:val="left"/>
-      </w:pPr>
-    </w:p>
-    <w:p>
-      <w:pPr>
-        <w:spacing w:line="240" w:lineRule="auto"/>
-        <w:jc w:val="left"/>
-      </w:pPr>
-    </w:p>
-    <w:p>
-      <w:pPr>
-        <w:pStyle w:val="Heading9"/>
-      </w:pPr>
-      <w:r>
-        <w:t>Izraditi predatnice</w:t>
-      </w:r>
-    </w:p>
-    <w:p>
-      <w:pPr>
-        <w:spacing w:line="240" w:lineRule="auto"/>
-        <w:jc w:val="left"/>
-      </w:pPr>
-    </w:p>
-    <w:p>
-      <w:pPr>
-        <w:spacing w:line="240" w:lineRule="auto"/>
-        <w:jc w:val="left"/>
-      </w:pPr>
-    </w:p>
-    <w:p>
-      <w:pPr>
-        <w:spacing w:line="240" w:lineRule="auto"/>
-        <w:jc w:val="left"/>
-      </w:pPr>
-    </w:p>
-    <w:p>
-      <w:pPr>
-        <w:spacing w:line="240" w:lineRule="auto"/>
-        <w:jc w:val="left"/>
-      </w:pPr>
-    </w:p>
-    <w:p>
-      <w:pPr>
-        <w:spacing w:line="240" w:lineRule="auto"/>
-        <w:jc w:val="left"/>
-      </w:pPr>
-    </w:p>
-    <w:p>
-      <w:pPr>
-        <w:spacing w:line="240" w:lineRule="auto"/>
-        <w:jc w:val="left"/>
-      </w:pPr>
-    </w:p>
-    <w:p>
-      <w:pPr>
-        <w:spacing w:line="240" w:lineRule="auto"/>
-        <w:jc w:val="left"/>
-      </w:pPr>
-      <w:r>
         <w:rPr>
           <w:noProof/>
         </w:rPr>
+      </w:pPr>
+      <w:r>
+        <w:rPr>
+          <w:noProof/>
+        </w:rPr>
+        <w:lastRenderedPageBreak/>
         <w:drawing>
-          <wp:inline distT="0" distB="0" distL="0" distR="0">
-            <wp:extent cx="9071610" cy="4012565"/>
+          <wp:anchor distT="0" distB="0" distL="114300" distR="114300" simplePos="0" relativeHeight="251671552" behindDoc="0" locked="0" layoutInCell="1" allowOverlap="1">
+            <wp:simplePos x="0" y="0"/>
+            <wp:positionH relativeFrom="margin">
+              <wp:align>center</wp:align>
+            </wp:positionH>
+            <wp:positionV relativeFrom="paragraph">
+              <wp:posOffset>61595</wp:posOffset>
+            </wp:positionV>
+            <wp:extent cx="9067800" cy="4010025"/>
             <wp:effectExtent l="19050" t="0" r="0" b="0"/>
-            <wp:docPr id="12" name="Picture 11" descr="Izraditi_primke_activity_v1.png"/>
+            <wp:wrapTopAndBottom/>
+            <wp:docPr id="20" name="Picture 11" descr="Izraditi_primke_activity_v1.png"/>
             <wp:cNvGraphicFramePr>
               <a:graphicFrameLocks xmlns:a="http://schemas.openxmlformats.org/drawingml/2006/main" noChangeAspect="1"/>
             </wp:cNvGraphicFramePr>
@@ -2538,7 +2629,7 @@
                   <pic:spPr>
                     <a:xfrm>
                       <a:off x="0" y="0"/>
-                      <a:ext cx="9071610" cy="4012565"/>
+                      <a:ext cx="9067800" cy="4010025"/>
                     </a:xfrm>
                     <a:prstGeom prst="rect">
                       <a:avLst/>
@@ -2547,7 +2638,7 @@
                 </pic:pic>
               </a:graphicData>
             </a:graphic>
-          </wp:inline>
+          </wp:anchor>
         </w:drawing>
       </w:r>
     </w:p>
@@ -2559,40 +2650,31 @@
     </w:p>
     <w:p>
       <w:pPr>
-        <w:pStyle w:val="Heading9"/>
-      </w:pPr>
-      <w:r>
-        <w:t>Izraditi primke</w:t>
-      </w:r>
-    </w:p>
-    <w:p>
-      <w:pPr>
         <w:spacing w:line="240" w:lineRule="auto"/>
         <w:jc w:val="left"/>
       </w:pPr>
     </w:p>
     <w:p>
       <w:pPr>
-        <w:spacing w:line="240" w:lineRule="auto"/>
-        <w:jc w:val="left"/>
-      </w:pPr>
-    </w:p>
-    <w:p>
-      <w:pPr>
-        <w:spacing w:line="240" w:lineRule="auto"/>
-        <w:jc w:val="left"/>
-      </w:pPr>
-    </w:p>
-    <w:p>
-      <w:pPr>
-        <w:spacing w:line="240" w:lineRule="auto"/>
-        <w:jc w:val="left"/>
-      </w:pPr>
-    </w:p>
-    <w:p>
-      <w:pPr>
-        <w:spacing w:line="240" w:lineRule="auto"/>
-        <w:jc w:val="left"/>
+        <w:pStyle w:val="Heading9"/>
+      </w:pPr>
+      <w:r>
+        <w:t>Slika 3.11. Izraditi primke</w:t>
+      </w:r>
+    </w:p>
+    <w:p>
+      <w:pPr>
+        <w:sectPr>
+          <w:pgSz w:w="16838" w:h="11906" w:orient="landscape"/>
+          <w:pgMar w:top="1418" w:right="851" w:bottom="1134" w:left="1701" w:header="709" w:footer="709" w:gutter="0"/>
+          <w:cols w:space="708"/>
+          <w:docGrid w:linePitch="360"/>
+        </w:sectPr>
+      </w:pPr>
+    </w:p>
+    <w:p>
+      <w:pPr>
+        <w:pStyle w:val="Heading1"/>
       </w:pPr>
       <w:r>
         <w:rPr>
@@ -2600,18 +2682,18 @@
         </w:rPr>
         <w:lastRenderedPageBreak/>
         <w:drawing>
-          <wp:anchor distT="0" distB="0" distL="114300" distR="114300" simplePos="0" relativeHeight="251668480" behindDoc="0" locked="0" layoutInCell="1" allowOverlap="1">
+          <wp:anchor distT="0" distB="0" distL="114300" distR="114300" simplePos="0" relativeHeight="251672576" behindDoc="0" locked="0" layoutInCell="1" allowOverlap="1">
             <wp:simplePos x="0" y="0"/>
             <wp:positionH relativeFrom="margin">
               <wp:align>center</wp:align>
             </wp:positionH>
             <wp:positionV relativeFrom="paragraph">
-              <wp:posOffset>3810</wp:posOffset>
+              <wp:posOffset>643890</wp:posOffset>
             </wp:positionV>
-            <wp:extent cx="7334250" cy="5943600"/>
-            <wp:effectExtent l="19050" t="0" r="0" b="0"/>
+            <wp:extent cx="5610225" cy="5943600"/>
+            <wp:effectExtent l="19050" t="0" r="9525" b="0"/>
             <wp:wrapTopAndBottom/>
-            <wp:docPr id="13" name="Picture 12" descr="ERA_skladište.jpg"/>
+            <wp:docPr id="22" name="Picture 20" descr="ERA_v4.png"/>
             <wp:cNvGraphicFramePr>
               <a:graphicFrameLocks xmlns:a="http://schemas.openxmlformats.org/drawingml/2006/main" noChangeAspect="1"/>
             </wp:cNvGraphicFramePr>
@@ -2619,7 +2701,7 @@
               <a:graphicData uri="http://schemas.openxmlformats.org/drawingml/2006/picture">
                 <pic:pic xmlns:pic="http://schemas.openxmlformats.org/drawingml/2006/picture">
                   <pic:nvPicPr>
-                    <pic:cNvPr id="0" name="ERA_skladište.jpg"/>
+                    <pic:cNvPr id="0" name="ERA_v4.png"/>
                     <pic:cNvPicPr/>
                   </pic:nvPicPr>
                   <pic:blipFill>
@@ -2631,7 +2713,7 @@
                   <pic:spPr>
                     <a:xfrm>
                       <a:off x="0" y="0"/>
-                      <a:ext cx="7334250" cy="5943600"/>
+                      <a:ext cx="5610225" cy="5943600"/>
                     </a:xfrm>
                     <a:prstGeom prst="rect">
                       <a:avLst/>
@@ -2643,6 +2725,9 @@
           </wp:anchor>
         </w:drawing>
       </w:r>
+      <w:r>
+        <w:t>4. ERA model</w:t>
+      </w:r>
     </w:p>
     <w:p>
       <w:pPr>
@@ -2651,50 +2736,165 @@
       </w:pPr>
     </w:p>
     <w:p>
-      <w:r>
-        <w:t xml:space="preserve">Tablica korisnik koristi za ispis detealja o korisnicima, gdje ima vanjski ključ na tablicu tip_korisnika, koja služi za određivanje da li je u sustav ulogiran administrator ili skladištar. Bitno je napomenuti i atribut status, koji koristi za aktivaciju ili deaktivaciju korisnika. </w:t>
-      </w:r>
-    </w:p>
-    <w:p>
-      <w:r>
-        <w:t>Tablica dokument služi za sve glavne poslovne dokumente skladišta kao sto su primka i otpremnica. Vrstu dokumenta možemo očitati u tablici tip_dokumenta, dok sve svoje potrebne atribute prima iz tablica poslovni_partner i artikl.Atribut status označuje da li je dokument odobren ili ne.</w:t>
-      </w:r>
-    </w:p>
+      <w:pPr>
+        <w:spacing w:line="240" w:lineRule="auto"/>
+        <w:jc w:val="left"/>
+      </w:pPr>
+    </w:p>
+    <w:p>
+      <w:pPr>
+        <w:pStyle w:val="Heading9"/>
+      </w:pPr>
+    </w:p>
+    <w:p>
+      <w:pPr>
+        <w:pStyle w:val="Heading9"/>
+      </w:pPr>
+      <w:r>
+        <w:t>Slika 4.1. ERA model</w:t>
+      </w:r>
+    </w:p>
+    <w:p>
+      <w:pPr>
+        <w:spacing w:line="240" w:lineRule="auto"/>
+        <w:jc w:val="left"/>
+      </w:pPr>
+    </w:p>
+    <w:p>
+      <w:pPr>
+        <w:spacing w:line="240" w:lineRule="auto"/>
+        <w:jc w:val="left"/>
+      </w:pPr>
+    </w:p>
+    <w:p>
+      <w:pPr>
+        <w:spacing w:line="240" w:lineRule="auto"/>
+        <w:jc w:val="left"/>
+      </w:pPr>
+    </w:p>
+    <w:p>
+      <w:pPr>
+        <w:spacing w:line="240" w:lineRule="auto"/>
+        <w:jc w:val="left"/>
+      </w:pPr>
+    </w:p>
+    <w:p>
+      <w:pPr>
+        <w:spacing w:line="240" w:lineRule="auto"/>
+        <w:jc w:val="left"/>
+      </w:pPr>
+    </w:p>
+    <w:p>
+      <w:pPr>
+        <w:spacing w:line="240" w:lineRule="auto"/>
+        <w:jc w:val="left"/>
+      </w:pPr>
+    </w:p>
+    <w:p>
+      <w:r>
+        <w:lastRenderedPageBreak/>
+        <w:t>Tablic</w:t>
+      </w:r>
+      <w:r>
+        <w:t>a korisnik koristi za ispis det</w:t>
+      </w:r>
+      <w:r>
+        <w:t xml:space="preserve">alja o korisnicima, gdje ima vanjski ključ na tablicu tip_korisnika, koja služi za određivanje da li je u sustav ulogiran administrator ili skladištar. Bitno je napomenuti i atribut status, koji koristi za aktivaciju ili deaktivaciju korisnika. </w:t>
+      </w:r>
+    </w:p>
+    <w:p/>
+    <w:p>
+      <w:r>
+        <w:t>Tablica dokument služi za sve glavne poslovne dokumente skladišta kao sto su primka i otpremnica. Vrstu dokumenta možemo očitati u tablici tip_dokumenta, dok sve svoje potrebne atribute prima iz tablica poslovni_partner i artikl.</w:t>
+      </w:r>
+      <w:r>
+        <w:t xml:space="preserve"> </w:t>
+      </w:r>
+      <w:r>
+        <w:t>Atribut status označuje da li je dokument odobren ili ne.</w:t>
+      </w:r>
+    </w:p>
+    <w:p/>
     <w:p>
       <w:r>
         <w:t>Tablica poslovni_partner koristi za potrebne informacije o poslovnim partnerima.</w:t>
       </w:r>
     </w:p>
-    <w:p>
-      <w:r>
-        <w:t>Tablica artikl sluzi za informacije o artilima gdje je važno istaknuti atribut količina_na skladistu , koja se dobiva tako da se količina iz dokumenta primka pridoda količini na skladistu ili se količina iz dokumenta otpremnica oduzima od kolicine zadatog artikla na skladištu.</w:t>
-      </w:r>
-    </w:p>
-    <w:p>
-      <w:r>
-        <w:t>Tablica sektor nam daje informaciju u koji sektor staviti odredeni artikl.</w:t>
-      </w:r>
-    </w:p>
-    <w:p/>
-    <w:p/>
-    <w:p/>
-    <w:p/>
-    <w:p/>
-    <w:p/>
-    <w:p/>
-    <w:p/>
-    <w:p/>
-    <w:p/>
-    <w:p/>
-    <w:p/>
-    <w:p/>
-    <w:p/>
-    <w:p/>
-    <w:p/>
-    <w:p>
-      <w:pPr>
-        <w:pStyle w:val="Heading9"/>
-      </w:pPr>
+    <w:p/>
+    <w:p>
+      <w:r>
+        <w:t>Tablica artikl sluzi za informacije o artilima gdje je važno istaknut</w:t>
+      </w:r>
+      <w:r>
+        <w:t>i atribut količina_na skladistu</w:t>
+      </w:r>
+      <w:r>
+        <w:t>, koja se dobiva tako da se količina iz dokumenta pr</w:t>
+      </w:r>
+      <w:r>
+        <w:t>imka pridoda količini na skladiš</w:t>
+      </w:r>
+      <w:r>
+        <w:t>tu ili se količina iz dokum</w:t>
+      </w:r>
+      <w:r>
+        <w:t>enta otpremnica oduzima od količ</w:t>
+      </w:r>
+      <w:r>
+        <w:t>ine zadatog artikla na skladištu.</w:t>
+      </w:r>
+    </w:p>
+    <w:p/>
+    <w:p>
+      <w:r>
+        <w:t>Tablica mjesto</w:t>
+      </w:r>
+      <w:r>
+        <w:t xml:space="preserve"> nam daje informa</w:t>
+      </w:r>
+      <w:r>
+        <w:t>ciju u koji sektor staviti određ</w:t>
+      </w:r>
+      <w:r>
+        <w:t>eni artikl.</w:t>
+      </w:r>
+    </w:p>
+    <w:p/>
+    <w:p/>
+    <w:p/>
+    <w:p/>
+    <w:p/>
+    <w:p/>
+    <w:p/>
+    <w:p/>
+    <w:p/>
+    <w:p/>
+    <w:p/>
+    <w:p/>
+    <w:p/>
+    <w:p/>
+    <w:p/>
+    <w:p/>
+    <w:p>
+      <w:pPr>
+        <w:sectPr>
+          <w:pgSz w:w="11906" w:h="16838"/>
+          <w:pgMar w:top="1701" w:right="1418" w:bottom="851" w:left="1134" w:header="709" w:footer="709" w:gutter="0"/>
+          <w:cols w:space="708"/>
+          <w:docGrid w:linePitch="360"/>
+        </w:sectPr>
+      </w:pPr>
+    </w:p>
+    <w:p>
+      <w:pPr>
+        <w:pStyle w:val="Heading1"/>
+      </w:pPr>
+      <w:r>
+        <w:lastRenderedPageBreak/>
+        <w:t>5. Dijagram klasa</w:t>
+      </w:r>
+    </w:p>
+    <w:p>
       <w:r>
         <w:rPr>
           <w:noProof/>
@@ -2706,7 +2906,7 @@
               <wp:align>center</wp:align>
             </wp:positionH>
             <wp:positionV relativeFrom="paragraph">
-              <wp:posOffset>1905</wp:posOffset>
+              <wp:posOffset>236855</wp:posOffset>
             </wp:positionV>
             <wp:extent cx="8743950" cy="4267200"/>
             <wp:effectExtent l="19050" t="0" r="0" b="0"/>
@@ -2743,13 +2943,25 @@
           </wp:anchor>
         </w:drawing>
       </w:r>
-      <w:r>
-        <w:t>Dijagram klasa</w:t>
-      </w:r>
-    </w:p>
+    </w:p>
+    <w:p>
+      <w:pPr>
+        <w:pStyle w:val="Heading9"/>
+        <w:sectPr>
+          <w:pgSz w:w="16838" w:h="11906" w:orient="landscape"/>
+          <w:pgMar w:top="1418" w:right="851" w:bottom="1134" w:left="1701" w:header="709" w:footer="709" w:gutter="0"/>
+          <w:cols w:space="708"/>
+          <w:docGrid w:linePitch="360"/>
+        </w:sectPr>
+      </w:pPr>
+      <w:r>
+        <w:t>Slika 5.1. Dijagram klasa</w:t>
+      </w:r>
+    </w:p>
+    <w:p/>
     <w:sectPr>
-      <w:pgSz w:w="16838" w:h="11906" w:orient="landscape"/>
-      <w:pgMar w:top="1134" w:right="1701" w:bottom="1418" w:left="851" w:header="709" w:footer="709" w:gutter="0"/>
+      <w:pgSz w:w="11906" w:h="16838"/>
+      <w:pgMar w:top="1701" w:right="1418" w:bottom="851" w:left="1134" w:header="709" w:footer="709" w:gutter="0"/>
       <w:cols w:space="708"/>
       <w:docGrid w:linePitch="360"/>
     </w:sectPr>
@@ -2848,7 +3060,7 @@
         <w:rStyle w:val="PageNumber"/>
         <w:noProof/>
       </w:rPr>
-      <w:t>4</w:t>
+      <w:t>2</w:t>
     </w:r>
     <w:r>
       <w:rPr>
@@ -2890,7 +3102,7 @@
         <w:rStyle w:val="PageNumber"/>
         <w:noProof/>
       </w:rPr>
-      <w:t>27</w:t>
+      <w:t>5</w:t>
     </w:r>
     <w:r>
       <w:rPr>
@@ -10707,7 +10919,7 @@
 </file>
 
 <file path=customXml/itemProps1.xml><?xml version="1.0" encoding="utf-8"?>
-<ds:datastoreItem xmlns:ds="http://schemas.openxmlformats.org/officeDocument/2006/customXml" ds:itemID="{D48CB24B-D035-4628-9D6B-318AC4209437}">
+<ds:datastoreItem xmlns:ds="http://schemas.openxmlformats.org/officeDocument/2006/customXml" ds:itemID="{72767D0A-21E4-4318-BFB0-58F6A44213BE}">
   <ds:schemaRefs>
     <ds:schemaRef ds:uri="http://schemas.openxmlformats.org/officeDocument/2006/bibliography"/>
   </ds:schemaRefs>

</xml_diff>